<commit_message>
made changes to project report
</commit_message>
<xml_diff>
--- a/Project Report.docx
+++ b/Project Report.docx
@@ -1127,7 +1127,21 @@
         <w:rPr>
           <w:spacing w:val="0"/>
         </w:rPr>
-        <w:t>Table 1: Dataset and features – main files</w:t>
+        <w:br w:type="column"/>
+      </w:r>
+      <w:r>
+        <w:rPr>
+          <w:b/>
+          <w:bCs/>
+          <w:spacing w:val="0"/>
+        </w:rPr>
+        <w:t>Table 1:</w:t>
+      </w:r>
+      <w:r>
+        <w:rPr>
+          <w:spacing w:val="0"/>
+        </w:rPr>
+        <w:t xml:space="preserve"> Dataset and features – main files</w:t>
       </w:r>
     </w:p>
     <w:tbl>
@@ -1397,14 +1411,7 @@
                 <w:sz w:val="16"/>
                 <w:szCs w:val="16"/>
               </w:rPr>
-              <w:t xml:space="preserve">, FirstD1Season, </w:t>
-            </w:r>
-            <w:r>
-              <w:rPr>
-                <w:sz w:val="16"/>
-                <w:szCs w:val="16"/>
-              </w:rPr>
-              <w:t>LastD1Season</w:t>
+              <w:t>, FirstD1Season, LastD1Season</w:t>
             </w:r>
           </w:p>
         </w:tc>
@@ -2190,6 +2197,14 @@
         </w:rPr>
         <w:t>.</w:t>
       </w:r>
+    </w:p>
+    <w:p>
+      <w:pPr>
+        <w:pStyle w:val="BodyText"/>
+        <w:rPr>
+          <w:spacing w:val="0"/>
+        </w:rPr>
+      </w:pPr>
     </w:p>
     <w:p>
       <w:pPr>
@@ -3184,7 +3199,14 @@
         <w:rPr>
           <w:spacing w:val="0"/>
         </w:rPr>
-        <w:t xml:space="preserve"> a file containing game-by-game statistics for secondary tournaments.</w:t>
+        <w:t xml:space="preserve"> </w:t>
+      </w:r>
+      <w:r>
+        <w:rPr>
+          <w:spacing w:val="0"/>
+        </w:rPr>
+        <w:lastRenderedPageBreak/>
+        <w:t>a file containing game-by-game statistics for secondary tournaments.</w:t>
       </w:r>
     </w:p>
     <w:p>
@@ -3199,14 +3221,7 @@
         <w:rPr>
           <w:spacing w:val="0"/>
         </w:rPr>
-        <w:t xml:space="preserve">And the last set of files (see Table 3) includes some supplementary files such as coaches (which could be useful as some more experienced coaches show better team success in tournament games where the stakes are all-in. Other files included in this set are the conferences the teams play in </w:t>
-      </w:r>
-      <w:r>
-        <w:rPr>
-          <w:spacing w:val="0"/>
-        </w:rPr>
-        <w:lastRenderedPageBreak/>
-        <w:t xml:space="preserve">(some conferences perform better than other during tournament). Other files include team rankings for a number of different ranking systems, and team spelling (which provides alternate forms of the spelling of the </w:t>
+        <w:t xml:space="preserve">And the last set of files (see Table 3) includes some supplementary files such as coaches (which could be useful as some more experienced coaches show better team success in tournament games where the stakes are all-in. Other files included in this set are the conferences the teams play in (some conferences perform better than other during tournament). Other files include team rankings for a number of different ranking systems, and team spelling (which provides alternate forms of the spelling of the </w:t>
       </w:r>
       <w:proofErr w:type="gramStart"/>
       <w:r>
@@ -3353,11 +3368,27 @@
           <w:spacing w:val="0"/>
         </w:rPr>
       </w:pPr>
-      <w:r>
-        <w:rPr>
-          <w:spacing w:val="0"/>
-        </w:rPr>
-        <w:t>Table 3: Dataset and features – supplementary files</w:t>
+    </w:p>
+    <w:p>
+      <w:pPr>
+        <w:pStyle w:val="BodyText"/>
+        <w:rPr>
+          <w:spacing w:val="0"/>
+        </w:rPr>
+      </w:pPr>
+      <w:r>
+        <w:rPr>
+          <w:b/>
+          <w:bCs/>
+          <w:spacing w:val="0"/>
+        </w:rPr>
+        <w:t>Table 3:</w:t>
+      </w:r>
+      <w:r>
+        <w:rPr>
+          <w:spacing w:val="0"/>
+        </w:rPr>
+        <w:t xml:space="preserve"> Dataset and features – supplementary files</w:t>
       </w:r>
     </w:p>
     <w:tbl>
@@ -4317,7 +4348,13 @@
         <w:rPr>
           <w:spacing w:val="0"/>
         </w:rPr>
-        <w:t xml:space="preserve">For feature selection, we used the scikit learn Sequential Feature selector and forward selection and time series cross validation to reduce the feature set. This reduced our features to 15. We then ran this feature set through Ridge Regression and SVM models. Then we used scikit </w:t>
+        <w:t xml:space="preserve">For feature selection, we used the scikit learn Sequential Feature selector and forward selection and time series cross validation to reduce the feature set. This reduced our features </w:t>
+      </w:r>
+      <w:r>
+        <w:rPr>
+          <w:spacing w:val="0"/>
+        </w:rPr>
+        <w:t xml:space="preserve">to 15. We then ran this feature set through Ridge Regression and SVM models. Then we used scikit </w:t>
       </w:r>
       <w:proofErr w:type="spellStart"/>
       <w:r>
@@ -4516,12 +4553,6 @@
     <w:p>
       <w:pPr>
         <w:pStyle w:val="BodyText"/>
-        <w:spacing w:line="240" w:lineRule="auto"/>
-      </w:pPr>
-    </w:p>
-    <w:p>
-      <w:pPr>
-        <w:pStyle w:val="BodyText"/>
         <w:tabs>
           <w:tab w:val="clear" w:pos="288"/>
         </w:tabs>
@@ -4598,8 +4629,52 @@
         <w:rPr>
           <w:spacing w:val="0"/>
         </w:rPr>
-        <w:t xml:space="preserve"> Figure 2: Comparison of seed vs win in team_1 and team_0</w:t>
-      </w:r>
+        <w:t xml:space="preserve"> </w:t>
+      </w:r>
+      <w:r>
+        <w:rPr>
+          <w:b/>
+          <w:bCs/>
+          <w:spacing w:val="0"/>
+        </w:rPr>
+        <w:t>Figure 2:</w:t>
+      </w:r>
+      <w:r>
+        <w:rPr>
+          <w:spacing w:val="0"/>
+        </w:rPr>
+        <w:t xml:space="preserve"> Comparison of seed vs win in team_1 and team_0</w:t>
+      </w:r>
+    </w:p>
+    <w:p>
+      <w:pPr>
+        <w:pStyle w:val="BodyText"/>
+        <w:spacing w:before="120" w:line="240" w:lineRule="auto"/>
+      </w:pPr>
+    </w:p>
+    <w:p>
+      <w:pPr>
+        <w:pStyle w:val="BodyText"/>
+        <w:spacing w:before="120" w:line="240" w:lineRule="auto"/>
+      </w:pPr>
+      <w:r>
+        <w:lastRenderedPageBreak/>
+        <w:t xml:space="preserve">We also wanted to test the models against the accuracy prediction of always choosing the team with the seed with the lower value (which is the higher ranking, Seed 1 is the top seed, Seed 16 is the lowest) as the winning team. If you always chose the seed with the lower numeric value as the winning seed, you would have 33% accuracy. This is </w:t>
+      </w:r>
+      <w:proofErr w:type="gramStart"/>
+      <w:r>
+        <w:t>fairly low</w:t>
+      </w:r>
+      <w:proofErr w:type="gramEnd"/>
+      <w:r>
+        <w:t>, but it is one of the metrics we could test our models against, and all of the models tested higher than 33% accuracy.</w:t>
+      </w:r>
+    </w:p>
+    <w:p>
+      <w:pPr>
+        <w:pStyle w:val="BodyText"/>
+        <w:spacing w:before="120" w:line="240" w:lineRule="auto"/>
+      </w:pPr>
     </w:p>
     <w:p>
       <w:pPr>
@@ -4607,30 +4682,9 @@
         <w:spacing w:line="240" w:lineRule="auto"/>
       </w:pPr>
       <w:r>
-        <w:t xml:space="preserve">We also wanted to test the models against the accuracy prediction of always choosing the team with the seed with the lower value (which is the higher ranking, Seed 1 is the top seed, Seed 16 is the lowest) as the winning team. If you always chose the seed with the lower numeric value as the winning seed, you would have 33% accuracy. This is </w:t>
-      </w:r>
-      <w:proofErr w:type="gramStart"/>
-      <w:r>
-        <w:t>fairly</w:t>
-      </w:r>
-      <w:r>
-        <w:t xml:space="preserve"> low</w:t>
-      </w:r>
-      <w:proofErr w:type="gramEnd"/>
-      <w:r>
-        <w:t xml:space="preserve">, but it is one of the metrics we could test our models against, and all of the models tested higher than 33% accuracy. </w:t>
-      </w:r>
-    </w:p>
-    <w:p>
-      <w:pPr>
-        <w:pStyle w:val="BodyText"/>
-        <w:spacing w:line="240" w:lineRule="auto"/>
-      </w:pPr>
-      <w:r>
         <w:rPr>
           <w:noProof/>
         </w:rPr>
-        <w:lastRenderedPageBreak/>
         <w:drawing>
           <wp:inline distT="0" distB="0" distL="0" distR="0" wp14:anchorId="00BF2E5D" wp14:editId="41624B8D">
             <wp:extent cx="3195955" cy="1441450"/>
@@ -4705,9 +4759,17 @@
       </w:pPr>
       <w:r>
         <w:rPr>
-          <w:spacing w:val="0"/>
-        </w:rPr>
-        <w:t>Figure 3: Sequential feature selector and forward selection</w:t>
+          <w:b/>
+          <w:bCs/>
+          <w:spacing w:val="0"/>
+        </w:rPr>
+        <w:t>Figure 3:</w:t>
+      </w:r>
+      <w:r>
+        <w:rPr>
+          <w:spacing w:val="0"/>
+        </w:rPr>
+        <w:t xml:space="preserve"> Sequential feature selector and forward selection</w:t>
       </w:r>
     </w:p>
     <w:p>
@@ -4715,39 +4777,6 @@
         <w:pStyle w:val="BodyText"/>
         <w:spacing w:line="240" w:lineRule="auto"/>
       </w:pPr>
-      <w:r>
-        <w:t xml:space="preserve">In using the sequential features selector </w:t>
-      </w:r>
-      <w:r>
-        <w:t xml:space="preserve">(Figure 3) </w:t>
-      </w:r>
-      <w:r>
-        <w:t xml:space="preserve">across the </w:t>
-      </w:r>
-      <w:proofErr w:type="spellStart"/>
-      <w:r>
-        <w:t>RidgeRegression</w:t>
-      </w:r>
-      <w:proofErr w:type="spellEnd"/>
-      <w:r>
-        <w:t xml:space="preserve">, Logistic Regression, and SVM models, there were some variables that appeared in more often in the selection processes: the seed number for team 1 (the winning team) - this variable was used in all eight models; the team id number - these variables were used in six of the models; the median of personal fouls for team 1 over the selected seasons; and the median defensive rebounds for team 0 (the </w:t>
-      </w:r>
-      <w:proofErr w:type="spellStart"/>
-      <w:r>
-        <w:t>loosing</w:t>
-      </w:r>
-      <w:proofErr w:type="spellEnd"/>
-      <w:r>
-        <w:t xml:space="preserve"> team). These variables have significant weight in determining </w:t>
-      </w:r>
-      <w:proofErr w:type="gramStart"/>
-      <w:r>
-        <w:t>whether or not</w:t>
-      </w:r>
-      <w:proofErr w:type="gramEnd"/>
-      <w:r>
-        <w:t xml:space="preserve"> ‘team_1’ wins in our tournament predictions when using the outlined models. There could be more exploration into why these variables are significant.</w:t>
-      </w:r>
     </w:p>
     <w:p>
       <w:pPr>
@@ -4755,7 +4784,59 @@
         <w:spacing w:line="240" w:lineRule="auto"/>
       </w:pPr>
       <w:r>
-        <w:t>Table 3: Example model tuning</w:t>
+        <w:t xml:space="preserve">In using the sequential features selector </w:t>
+      </w:r>
+      <w:r>
+        <w:t xml:space="preserve">(Figure 3) </w:t>
+      </w:r>
+      <w:r>
+        <w:t xml:space="preserve">across the </w:t>
+      </w:r>
+      <w:proofErr w:type="spellStart"/>
+      <w:r>
+        <w:t>RidgeRegression</w:t>
+      </w:r>
+      <w:proofErr w:type="spellEnd"/>
+      <w:r>
+        <w:t xml:space="preserve">, Logistic Regression, and SVM models, there were some variables that appeared in more often in the selection processes: the seed number for team 1 (the winning team) - this variable was used in all eight models; the team id number - these variables were used in six of the models; the median of personal fouls for team 1 over the selected seasons; and the median defensive rebounds for team 0 (the </w:t>
+      </w:r>
+      <w:proofErr w:type="spellStart"/>
+      <w:r>
+        <w:t>loosing</w:t>
+      </w:r>
+      <w:proofErr w:type="spellEnd"/>
+      <w:r>
+        <w:t xml:space="preserve"> team). These variables have significant weight in determining </w:t>
+      </w:r>
+      <w:proofErr w:type="gramStart"/>
+      <w:r>
+        <w:t>whether or not</w:t>
+      </w:r>
+      <w:proofErr w:type="gramEnd"/>
+      <w:r>
+        <w:t xml:space="preserve"> ‘team_1’ wins in our tournament predictions when using the outlined models. There could be more exploration into why these variables are significant.</w:t>
+      </w:r>
+    </w:p>
+    <w:p>
+      <w:pPr>
+        <w:pStyle w:val="BodyText"/>
+        <w:spacing w:line="240" w:lineRule="auto"/>
+      </w:pPr>
+    </w:p>
+    <w:p>
+      <w:pPr>
+        <w:pStyle w:val="BodyText"/>
+        <w:spacing w:line="240" w:lineRule="auto"/>
+      </w:pPr>
+      <w:r>
+        <w:rPr>
+          <w:b/>
+          <w:bCs/>
+        </w:rPr>
+        <w:t>Table 3:</w:t>
+      </w:r>
+      <w:r>
+        <w:t xml:space="preserve"> Example model tuning</w:t>
       </w:r>
     </w:p>
     <w:tbl>
@@ -5515,7 +5596,89 @@
         <w:spacing w:line="240" w:lineRule="auto"/>
       </w:pPr>
       <w:r>
-        <w:t>Table 4: Example model training accuracy</w:t>
+        <w:t xml:space="preserve">We used </w:t>
+      </w:r>
+      <w:proofErr w:type="gramStart"/>
+      <w:r>
+        <w:t>a number of</w:t>
+      </w:r>
+      <w:proofErr w:type="gramEnd"/>
+      <w:r>
+        <w:t xml:space="preserve"> different algorithms to build a good model for our predictions.  One of the approaches we took is described here.  Where we used six different algorithms to model our game predictions and later used a stacking classifier to combine </w:t>
+      </w:r>
+      <w:proofErr w:type="gramStart"/>
+      <w:r>
+        <w:t>all of</w:t>
+      </w:r>
+      <w:proofErr w:type="gramEnd"/>
+      <w:r>
+        <w:t xml:space="preserve"> these models into a single ensemble model. We used scikit </w:t>
+      </w:r>
+      <w:proofErr w:type="spellStart"/>
+      <w:r>
+        <w:t>learn’s</w:t>
+      </w:r>
+      <w:proofErr w:type="spellEnd"/>
+      <w:r>
+        <w:t xml:space="preserve"> </w:t>
+      </w:r>
+      <w:proofErr w:type="spellStart"/>
+      <w:r>
+        <w:t>StackingClassifier</w:t>
+      </w:r>
+      <w:proofErr w:type="spellEnd"/>
+      <w:r>
+        <w:t xml:space="preserve"> method for assembling various models as </w:t>
+      </w:r>
+      <w:proofErr w:type="gramStart"/>
+      <w:r>
+        <w:t>estimators  and</w:t>
+      </w:r>
+      <w:proofErr w:type="gramEnd"/>
+      <w:r>
+        <w:t xml:space="preserve"> then using these  </w:t>
+      </w:r>
+      <w:r>
+        <w:t xml:space="preserve">estimators as input for a </w:t>
+      </w:r>
+      <w:proofErr w:type="spellStart"/>
+      <w:r>
+        <w:t>LogisticRegression</w:t>
+      </w:r>
+      <w:proofErr w:type="spellEnd"/>
+      <w:r>
+        <w:t xml:space="preserve"> model.  For stacking, we excluded the decision tree model because the model did not perform well during validation and </w:t>
+      </w:r>
+      <w:proofErr w:type="gramStart"/>
+      <w:r>
+        <w:t>all of</w:t>
+      </w:r>
+      <w:proofErr w:type="gramEnd"/>
+      <w:r>
+        <w:t xml:space="preserve"> the predicted outcomes appeared to be too similar.</w:t>
+      </w:r>
+    </w:p>
+    <w:p>
+      <w:pPr>
+        <w:pStyle w:val="BodyText"/>
+        <w:spacing w:line="240" w:lineRule="auto"/>
+      </w:pPr>
+    </w:p>
+    <w:p>
+      <w:pPr>
+        <w:pStyle w:val="BodyText"/>
+        <w:spacing w:line="240" w:lineRule="auto"/>
+        <w:ind w:left="288" w:firstLine="0"/>
+      </w:pPr>
+      <w:r>
+        <w:rPr>
+          <w:b/>
+          <w:bCs/>
+        </w:rPr>
+        <w:t>Table 4:</w:t>
+      </w:r>
+      <w:r>
+        <w:t xml:space="preserve"> Example model training accuracy</w:t>
       </w:r>
     </w:p>
     <w:tbl>
@@ -6678,8 +6841,17 @@
     <w:p>
       <w:pPr>
         <w:pStyle w:val="BodyText"/>
-        <w:spacing w:line="240" w:lineRule="auto"/>
-      </w:pPr>
+        <w:spacing w:before="120" w:line="240" w:lineRule="auto"/>
+      </w:pPr>
+    </w:p>
+    <w:p>
+      <w:pPr>
+        <w:pStyle w:val="BodyText"/>
+        <w:spacing w:before="120" w:line="240" w:lineRule="auto"/>
+      </w:pPr>
+      <w:r>
+        <w:t>What we see from these models in Table 4 is that they all perform similarly on the data set, and the lower number of features is a better option for developing our model. In training, the Support Vector Machine with the RBF kernel model performs slightly better, which may be due to its complexity and ability to project data into higher-dimensional space allowing better separation and thus classification. However, the Ridge Regression model performed slightly better on the testing set. The small size of the dataset may be one contributor to the performance of the models on this dataset.</w:t>
+      </w:r>
     </w:p>
     <w:p>
       <w:pPr>
@@ -6687,16 +6859,15 @@
         <w:spacing w:line="240" w:lineRule="auto"/>
       </w:pPr>
       <w:r>
-        <w:t xml:space="preserve">What we see from these models </w:t>
-      </w:r>
-      <w:r>
-        <w:t xml:space="preserve">in Table 4 </w:t>
-      </w:r>
-      <w:r>
-        <w:t xml:space="preserve">is that they all perform similarly on the data set, and the lower number of features is a better option for developing our model. In training, the Support Vector Machine with the RBF kernel model performs slightly better, which may be due to its complexity and ability to project data into higher-dimensional space </w:t>
-      </w:r>
-      <w:r>
-        <w:t xml:space="preserve">allowing better separation and thus classification. However, the Ridge Regression model performed slightly better on the testing set. The small size of the dataset may be one contributor to the performance of the models on this dataset. </w:t>
+        <w:t xml:space="preserve">This feature set and model selection would have to be further improved, because in the real-world setting we would not have the actual Team vs Team matchups. But it provides a basis for a model. We </w:t>
+      </w:r>
+      <w:proofErr w:type="gramStart"/>
+      <w:r>
+        <w:t>actually implemented</w:t>
+      </w:r>
+      <w:proofErr w:type="gramEnd"/>
+      <w:r>
+        <w:t xml:space="preserve"> our model development in the 2023 Kaggle March Madness competition. In this case, instead of predicting a limited number of matchups, we made predictions for all possible combinations of teams in the tournament.</w:t>
       </w:r>
     </w:p>
     <w:p>
@@ -6704,31 +6875,21 @@
         <w:pStyle w:val="BodyText"/>
         <w:spacing w:line="240" w:lineRule="auto"/>
       </w:pPr>
-      <w:r>
-        <w:t xml:space="preserve">This feature set and model selection would have to be further improved, because in the real-world setting we would not have the actual Team vs Team matchups. But it provides a basis for a model. We </w:t>
-      </w:r>
-      <w:proofErr w:type="gramStart"/>
-      <w:r>
-        <w:t>actually implemented</w:t>
-      </w:r>
-      <w:proofErr w:type="gramEnd"/>
-      <w:r>
-        <w:t xml:space="preserve"> our model development in the 2023 Kaggle March Madness competition. In this case, instead of predicting a limited number of matchups, we made predictions for all possible combinations of teams in the tournament.</w:t>
-      </w:r>
     </w:p>
     <w:p>
       <w:pPr>
         <w:pStyle w:val="BodyText"/>
         <w:spacing w:line="240" w:lineRule="auto"/>
       </w:pPr>
-    </w:p>
-    <w:p>
-      <w:pPr>
-        <w:pStyle w:val="BodyText"/>
-        <w:spacing w:line="240" w:lineRule="auto"/>
-      </w:pPr>
-      <w:r>
-        <w:t>Table 5: Example model testing accuracy</w:t>
+      <w:r>
+        <w:rPr>
+          <w:b/>
+          <w:bCs/>
+        </w:rPr>
+        <w:t>Table 5:</w:t>
+      </w:r>
+      <w:r>
+        <w:t xml:space="preserve"> Example model testing accuracy</w:t>
       </w:r>
     </w:p>
     <w:tbl>
@@ -7262,20 +7423,785 @@
     <w:p>
       <w:pPr>
         <w:pStyle w:val="BodyText"/>
-        <w:spacing w:line="240" w:lineRule="auto"/>
-      </w:pPr>
+        <w:spacing w:before="120" w:line="240" w:lineRule="auto"/>
+      </w:pPr>
+    </w:p>
+    <w:p>
+      <w:pPr>
+        <w:pStyle w:val="BodyText"/>
+        <w:spacing w:before="120" w:line="240" w:lineRule="auto"/>
+      </w:pPr>
+      <w:r>
+        <w:t xml:space="preserve">For the Kaggle competition, the metric used to score predictions was the Brier Score. This metric was unfamiliar to us prior to this </w:t>
+      </w:r>
+      <w:r>
+        <w:t>competition;</w:t>
+      </w:r>
+      <w:r>
+        <w:t xml:space="preserve"> however, we </w:t>
+      </w:r>
+      <w:proofErr w:type="gramStart"/>
+      <w:r>
+        <w:t>made an effort</w:t>
+      </w:r>
+      <w:proofErr w:type="gramEnd"/>
+      <w:r>
+        <w:t xml:space="preserve"> to incorporate the metric into our model evaluation. Scikit learn includes a </w:t>
+      </w:r>
+      <w:proofErr w:type="spellStart"/>
+      <w:r>
+        <w:t>brier_score_loss</w:t>
+      </w:r>
+      <w:proofErr w:type="spellEnd"/>
+      <w:r>
+        <w:t xml:space="preserve"> metric in its metrics class. We attempted to define a custom function to create a brier score </w:t>
+      </w:r>
+      <w:r>
+        <w:lastRenderedPageBreak/>
+        <w:t xml:space="preserve">metric. But ultimately, we went with the scikit learn </w:t>
+      </w:r>
+      <w:proofErr w:type="spellStart"/>
+      <w:r>
+        <w:t>brier_score_loss</w:t>
+      </w:r>
+      <w:proofErr w:type="spellEnd"/>
+      <w:r>
+        <w:t xml:space="preserve"> metric because it incorporated well with all models.</w:t>
+      </w:r>
     </w:p>
     <w:p>
       <w:pPr>
         <w:pStyle w:val="BodyText"/>
         <w:spacing w:line="240" w:lineRule="auto"/>
       </w:pPr>
+      <w:r>
+        <w:t>In terms of results, for the models that we trained using the stacking classifier we saw very high accuracy scores. However, using the brier metric to evaluate our model, we saw the scores right around what would be expected. For the Brier Score the lower number is better.</w:t>
+      </w:r>
+    </w:p>
+    <w:p>
+      <w:pPr>
+        <w:pStyle w:val="BodyText"/>
+        <w:spacing w:line="240" w:lineRule="auto"/>
+      </w:pPr>
+      <w:r>
+        <w:t>The performance metrics for the various models used in the sacking classifier:</w:t>
+      </w:r>
+    </w:p>
+    <w:p>
+      <w:pPr>
+        <w:pStyle w:val="BodyText"/>
+        <w:spacing w:line="240" w:lineRule="auto"/>
+        <w:rPr>
+          <w:b/>
+          <w:bCs/>
+        </w:rPr>
+      </w:pPr>
+      <w:r>
+        <w:rPr>
+          <w:b/>
+          <w:bCs/>
+        </w:rPr>
+        <w:t>Figure 4</w:t>
+      </w:r>
+      <w:r>
+        <w:t xml:space="preserve">: </w:t>
+      </w:r>
+      <w:r>
+        <w:t>Support Vector Machine (SVM) Model</w:t>
+      </w:r>
+    </w:p>
+    <w:p>
+      <w:pPr>
+        <w:pStyle w:val="BodyText"/>
+        <w:tabs>
+          <w:tab w:val="clear" w:pos="288"/>
+        </w:tabs>
+        <w:spacing w:line="240" w:lineRule="auto"/>
+        <w:ind w:firstLine="0"/>
+        <w:jc w:val="center"/>
+      </w:pPr>
+      <w:r>
+        <w:drawing>
+          <wp:inline distT="0" distB="0" distL="0" distR="0" wp14:anchorId="02138160" wp14:editId="5D12614A">
+            <wp:extent cx="2184713" cy="2175164"/>
+            <wp:effectExtent l="0" t="0" r="0" b="0"/>
+            <wp:docPr id="11" name="Picture 11" descr="Shape&#10;&#10;Description automatically generated with medium confidence">
+              <a:extLst xmlns:a="http://schemas.openxmlformats.org/drawingml/2006/main">
+                <a:ext uri="{FF2B5EF4-FFF2-40B4-BE49-F238E27FC236}">
+                  <a16:creationId xmlns:a16="http://schemas.microsoft.com/office/drawing/2014/main" id="{27CD8503-F7DE-5071-F7A8-F320834A6322}"/>
+                </a:ext>
+              </a:extLst>
+            </wp:docPr>
+            <wp:cNvGraphicFramePr/>
+            <a:graphic xmlns:a="http://schemas.openxmlformats.org/drawingml/2006/main">
+              <a:graphicData uri="http://schemas.openxmlformats.org/drawingml/2006/picture">
+                <pic:pic xmlns:pic="http://schemas.openxmlformats.org/drawingml/2006/picture">
+                  <pic:nvPicPr>
+                    <pic:cNvPr id="11" name="Picture 11" descr="Shape&#10;&#10;Description automatically generated with medium confidence">
+                      <a:extLst>
+                        <a:ext uri="{FF2B5EF4-FFF2-40B4-BE49-F238E27FC236}">
+                          <a16:creationId xmlns:a16="http://schemas.microsoft.com/office/drawing/2014/main" id="{27CD8503-F7DE-5071-F7A8-F320834A6322}"/>
+                        </a:ext>
+                      </a:extLst>
+                    </pic:cNvPr>
+                    <pic:cNvPicPr preferRelativeResize="0"/>
+                  </pic:nvPicPr>
+                  <pic:blipFill>
+                    <a:blip r:embed="rId17">
+                      <a:alphaModFix/>
+                    </a:blip>
+                    <a:stretch>
+                      <a:fillRect/>
+                    </a:stretch>
+                  </pic:blipFill>
+                  <pic:spPr>
+                    <a:xfrm>
+                      <a:off x="0" y="0"/>
+                      <a:ext cx="2207036" cy="2197390"/>
+                    </a:xfrm>
+                    <a:prstGeom prst="rect">
+                      <a:avLst/>
+                    </a:prstGeom>
+                    <a:noFill/>
+                    <a:ln>
+                      <a:noFill/>
+                    </a:ln>
+                  </pic:spPr>
+                </pic:pic>
+              </a:graphicData>
+            </a:graphic>
+          </wp:inline>
+        </w:drawing>
+      </w:r>
+    </w:p>
+    <w:p>
+      <w:pPr>
+        <w:pStyle w:val="BodyText"/>
+        <w:spacing w:line="240" w:lineRule="auto"/>
+      </w:pPr>
+    </w:p>
+    <w:p>
+      <w:pPr>
+        <w:pStyle w:val="BodyText"/>
+        <w:spacing w:line="240" w:lineRule="auto"/>
+      </w:pPr>
+      <w:r>
+        <w:rPr>
+          <w:b/>
+          <w:bCs/>
+        </w:rPr>
+        <w:t>Figure 5:</w:t>
+      </w:r>
+      <w:r>
+        <w:t xml:space="preserve"> K-Nearest Neighbor (KNN) Model</w:t>
+      </w:r>
+    </w:p>
+    <w:p>
+      <w:pPr>
+        <w:pStyle w:val="BodyText"/>
+        <w:tabs>
+          <w:tab w:val="clear" w:pos="288"/>
+        </w:tabs>
+        <w:spacing w:line="240" w:lineRule="auto"/>
+        <w:ind w:firstLine="0"/>
+        <w:jc w:val="center"/>
+      </w:pPr>
+      <w:r>
+        <w:drawing>
+          <wp:inline distT="0" distB="0" distL="0" distR="0" wp14:anchorId="55DB8139" wp14:editId="5C6617CD">
+            <wp:extent cx="2198255" cy="2150211"/>
+            <wp:effectExtent l="0" t="0" r="0" b="0"/>
+            <wp:docPr id="12" name="Picture 12" descr="Shape&#10;&#10;Description automatically generated with medium confidence">
+              <a:extLst xmlns:a="http://schemas.openxmlformats.org/drawingml/2006/main">
+                <a:ext uri="{FF2B5EF4-FFF2-40B4-BE49-F238E27FC236}">
+                  <a16:creationId xmlns:a16="http://schemas.microsoft.com/office/drawing/2014/main" id="{48C2AA2D-8063-7608-6702-55D69DAC49E4}"/>
+                </a:ext>
+              </a:extLst>
+            </wp:docPr>
+            <wp:cNvGraphicFramePr/>
+            <a:graphic xmlns:a="http://schemas.openxmlformats.org/drawingml/2006/main">
+              <a:graphicData uri="http://schemas.openxmlformats.org/drawingml/2006/picture">
+                <pic:pic xmlns:pic="http://schemas.openxmlformats.org/drawingml/2006/picture">
+                  <pic:nvPicPr>
+                    <pic:cNvPr id="12" name="Picture 12" descr="Shape&#10;&#10;Description automatically generated with medium confidence">
+                      <a:extLst>
+                        <a:ext uri="{FF2B5EF4-FFF2-40B4-BE49-F238E27FC236}">
+                          <a16:creationId xmlns:a16="http://schemas.microsoft.com/office/drawing/2014/main" id="{48C2AA2D-8063-7608-6702-55D69DAC49E4}"/>
+                        </a:ext>
+                      </a:extLst>
+                    </pic:cNvPr>
+                    <pic:cNvPicPr preferRelativeResize="0"/>
+                  </pic:nvPicPr>
+                  <pic:blipFill>
+                    <a:blip r:embed="rId18">
+                      <a:alphaModFix/>
+                    </a:blip>
+                    <a:stretch>
+                      <a:fillRect/>
+                    </a:stretch>
+                  </pic:blipFill>
+                  <pic:spPr>
+                    <a:xfrm>
+                      <a:off x="0" y="0"/>
+                      <a:ext cx="2278011" cy="2228224"/>
+                    </a:xfrm>
+                    <a:prstGeom prst="rect">
+                      <a:avLst/>
+                    </a:prstGeom>
+                    <a:noFill/>
+                    <a:ln>
+                      <a:noFill/>
+                    </a:ln>
+                  </pic:spPr>
+                </pic:pic>
+              </a:graphicData>
+            </a:graphic>
+          </wp:inline>
+        </w:drawing>
+      </w:r>
+    </w:p>
+    <w:p>
+      <w:pPr>
+        <w:pStyle w:val="BodyText"/>
+        <w:spacing w:line="240" w:lineRule="auto"/>
+      </w:pPr>
+      <w:r>
+        <w:rPr>
+          <w:b/>
+          <w:bCs/>
+        </w:rPr>
+        <w:t>Figure 6:</w:t>
+      </w:r>
+      <w:r>
+        <w:t xml:space="preserve"> Gaussian Naive Bayes (GNB) Model</w:t>
+      </w:r>
+    </w:p>
+    <w:p>
+      <w:pPr>
+        <w:pStyle w:val="BodyText"/>
+        <w:tabs>
+          <w:tab w:val="clear" w:pos="288"/>
+        </w:tabs>
+        <w:spacing w:line="240" w:lineRule="auto"/>
+        <w:ind w:firstLine="0"/>
+        <w:jc w:val="center"/>
+      </w:pPr>
+      <w:r>
+        <w:drawing>
+          <wp:inline distT="0" distB="0" distL="0" distR="0" wp14:anchorId="3A629CF7" wp14:editId="4F416DE9">
+            <wp:extent cx="2184400" cy="2127111"/>
+            <wp:effectExtent l="0" t="0" r="0" b="0"/>
+            <wp:docPr id="8" name="Picture 8" descr="Shape&#10;&#10;Description automatically generated with medium confidence">
+              <a:extLst xmlns:a="http://schemas.openxmlformats.org/drawingml/2006/main">
+                <a:ext uri="{FF2B5EF4-FFF2-40B4-BE49-F238E27FC236}">
+                  <a16:creationId xmlns:a16="http://schemas.microsoft.com/office/drawing/2014/main" id="{5D8A3E0D-3FDB-23A1-311C-D21DF607D9E2}"/>
+                </a:ext>
+              </a:extLst>
+            </wp:docPr>
+            <wp:cNvGraphicFramePr/>
+            <a:graphic xmlns:a="http://schemas.openxmlformats.org/drawingml/2006/main">
+              <a:graphicData uri="http://schemas.openxmlformats.org/drawingml/2006/picture">
+                <pic:pic xmlns:pic="http://schemas.openxmlformats.org/drawingml/2006/picture">
+                  <pic:nvPicPr>
+                    <pic:cNvPr id="8" name="Picture 8" descr="Shape&#10;&#10;Description automatically generated with medium confidence">
+                      <a:extLst>
+                        <a:ext uri="{FF2B5EF4-FFF2-40B4-BE49-F238E27FC236}">
+                          <a16:creationId xmlns:a16="http://schemas.microsoft.com/office/drawing/2014/main" id="{5D8A3E0D-3FDB-23A1-311C-D21DF607D9E2}"/>
+                        </a:ext>
+                      </a:extLst>
+                    </pic:cNvPr>
+                    <pic:cNvPicPr preferRelativeResize="0"/>
+                  </pic:nvPicPr>
+                  <pic:blipFill>
+                    <a:blip r:embed="rId19">
+                      <a:alphaModFix/>
+                    </a:blip>
+                    <a:stretch>
+                      <a:fillRect/>
+                    </a:stretch>
+                  </pic:blipFill>
+                  <pic:spPr>
+                    <a:xfrm>
+                      <a:off x="0" y="0"/>
+                      <a:ext cx="2238696" cy="2179983"/>
+                    </a:xfrm>
+                    <a:prstGeom prst="rect">
+                      <a:avLst/>
+                    </a:prstGeom>
+                    <a:noFill/>
+                    <a:ln>
+                      <a:noFill/>
+                    </a:ln>
+                  </pic:spPr>
+                </pic:pic>
+              </a:graphicData>
+            </a:graphic>
+          </wp:inline>
+        </w:drawing>
+      </w:r>
+    </w:p>
+    <w:p>
+      <w:pPr>
+        <w:pStyle w:val="BodyText"/>
+        <w:spacing w:line="240" w:lineRule="auto"/>
+      </w:pPr>
+      <w:r>
+        <w:rPr>
+          <w:b/>
+          <w:bCs/>
+        </w:rPr>
+        <w:t>Figure 7:</w:t>
+      </w:r>
+      <w:r>
+        <w:t xml:space="preserve"> Decision Tree (DT) Model</w:t>
+      </w:r>
+    </w:p>
+    <w:p>
+      <w:pPr>
+        <w:pStyle w:val="BodyText"/>
+        <w:tabs>
+          <w:tab w:val="clear" w:pos="288"/>
+        </w:tabs>
+        <w:spacing w:line="240" w:lineRule="auto"/>
+        <w:ind w:firstLine="0"/>
+        <w:jc w:val="center"/>
+      </w:pPr>
+      <w:r>
+        <w:drawing>
+          <wp:inline distT="0" distB="0" distL="0" distR="0" wp14:anchorId="7F17FEED" wp14:editId="7EB5B8C5">
+            <wp:extent cx="2184712" cy="2175163"/>
+            <wp:effectExtent l="0" t="0" r="0" b="0"/>
+            <wp:docPr id="9" name="Picture 9" descr="Shape&#10;&#10;Description automatically generated with medium confidence">
+              <a:extLst xmlns:a="http://schemas.openxmlformats.org/drawingml/2006/main">
+                <a:ext uri="{FF2B5EF4-FFF2-40B4-BE49-F238E27FC236}">
+                  <a16:creationId xmlns:a16="http://schemas.microsoft.com/office/drawing/2014/main" id="{A57D5726-7550-4A92-CB85-86CF3140D07A}"/>
+                </a:ext>
+              </a:extLst>
+            </wp:docPr>
+            <wp:cNvGraphicFramePr/>
+            <a:graphic xmlns:a="http://schemas.openxmlformats.org/drawingml/2006/main">
+              <a:graphicData uri="http://schemas.openxmlformats.org/drawingml/2006/picture">
+                <pic:pic xmlns:pic="http://schemas.openxmlformats.org/drawingml/2006/picture">
+                  <pic:nvPicPr>
+                    <pic:cNvPr id="9" name="Picture 9" descr="Shape&#10;&#10;Description automatically generated with medium confidence">
+                      <a:extLst>
+                        <a:ext uri="{FF2B5EF4-FFF2-40B4-BE49-F238E27FC236}">
+                          <a16:creationId xmlns:a16="http://schemas.microsoft.com/office/drawing/2014/main" id="{A57D5726-7550-4A92-CB85-86CF3140D07A}"/>
+                        </a:ext>
+                      </a:extLst>
+                    </pic:cNvPr>
+                    <pic:cNvPicPr preferRelativeResize="0"/>
+                  </pic:nvPicPr>
+                  <pic:blipFill>
+                    <a:blip r:embed="rId20">
+                      <a:alphaModFix/>
+                    </a:blip>
+                    <a:stretch>
+                      <a:fillRect/>
+                    </a:stretch>
+                  </pic:blipFill>
+                  <pic:spPr>
+                    <a:xfrm>
+                      <a:off x="0" y="0"/>
+                      <a:ext cx="2220882" cy="2211175"/>
+                    </a:xfrm>
+                    <a:prstGeom prst="rect">
+                      <a:avLst/>
+                    </a:prstGeom>
+                    <a:noFill/>
+                    <a:ln>
+                      <a:noFill/>
+                    </a:ln>
+                  </pic:spPr>
+                </pic:pic>
+              </a:graphicData>
+            </a:graphic>
+          </wp:inline>
+        </w:drawing>
+      </w:r>
+    </w:p>
+    <w:p>
+      <w:pPr>
+        <w:rPr>
+          <w:rFonts w:eastAsia="MS Mincho"/>
+          <w:color w:val="auto"/>
+          <w:spacing w:val="-1"/>
+        </w:rPr>
+      </w:pPr>
+    </w:p>
+    <w:p>
+      <w:pPr>
+        <w:pStyle w:val="BodyText"/>
+        <w:spacing w:line="240" w:lineRule="auto"/>
+      </w:pPr>
+      <w:r>
+        <w:rPr>
+          <w:b/>
+          <w:bCs/>
+        </w:rPr>
+        <w:t>Figure 8:</w:t>
+      </w:r>
+      <w:r>
+        <w:t xml:space="preserve"> Random Forest (RF) Model</w:t>
+      </w:r>
+    </w:p>
+    <w:p>
+      <w:pPr>
+        <w:pStyle w:val="BodyText"/>
+        <w:tabs>
+          <w:tab w:val="clear" w:pos="288"/>
+        </w:tabs>
+        <w:spacing w:line="240" w:lineRule="auto"/>
+        <w:ind w:firstLine="0"/>
+        <w:jc w:val="center"/>
+      </w:pPr>
+      <w:r>
+        <w:drawing>
+          <wp:inline distT="0" distB="0" distL="0" distR="0" wp14:anchorId="55FF98F9" wp14:editId="070BBA99">
+            <wp:extent cx="2183504" cy="2126672"/>
+            <wp:effectExtent l="0" t="0" r="0" b="0"/>
+            <wp:docPr id="6" name="Google Shape;484;p56" descr="Shape&#10;&#10;Description automatically generated with medium confidence">
+              <a:extLst xmlns:a="http://schemas.openxmlformats.org/drawingml/2006/main">
+                <a:ext uri="{FF2B5EF4-FFF2-40B4-BE49-F238E27FC236}">
+                  <a16:creationId xmlns:a16="http://schemas.microsoft.com/office/drawing/2014/main" id="{D7B74D61-02DF-2B68-8B7F-FF8A28D525A6}"/>
+                </a:ext>
+              </a:extLst>
+            </wp:docPr>
+            <wp:cNvGraphicFramePr/>
+            <a:graphic xmlns:a="http://schemas.openxmlformats.org/drawingml/2006/main">
+              <a:graphicData uri="http://schemas.openxmlformats.org/drawingml/2006/picture">
+                <pic:pic xmlns:pic="http://schemas.openxmlformats.org/drawingml/2006/picture">
+                  <pic:nvPicPr>
+                    <pic:cNvPr id="6" name="Google Shape;484;p56" descr="Shape&#10;&#10;Description automatically generated with medium confidence">
+                      <a:extLst>
+                        <a:ext uri="{FF2B5EF4-FFF2-40B4-BE49-F238E27FC236}">
+                          <a16:creationId xmlns:a16="http://schemas.microsoft.com/office/drawing/2014/main" id="{D7B74D61-02DF-2B68-8B7F-FF8A28D525A6}"/>
+                        </a:ext>
+                      </a:extLst>
+                    </pic:cNvPr>
+                    <pic:cNvPicPr preferRelativeResize="0"/>
+                  </pic:nvPicPr>
+                  <pic:blipFill>
+                    <a:blip r:embed="rId21">
+                      <a:alphaModFix/>
+                    </a:blip>
+                    <a:stretch>
+                      <a:fillRect/>
+                    </a:stretch>
+                  </pic:blipFill>
+                  <pic:spPr>
+                    <a:xfrm>
+                      <a:off x="0" y="0"/>
+                      <a:ext cx="2217111" cy="2159404"/>
+                    </a:xfrm>
+                    <a:prstGeom prst="rect">
+                      <a:avLst/>
+                    </a:prstGeom>
+                    <a:noFill/>
+                    <a:ln>
+                      <a:noFill/>
+                    </a:ln>
+                  </pic:spPr>
+                </pic:pic>
+              </a:graphicData>
+            </a:graphic>
+          </wp:inline>
+        </w:drawing>
+      </w:r>
+    </w:p>
+    <w:p>
+      <w:pPr>
+        <w:pStyle w:val="BodyText"/>
+        <w:spacing w:line="240" w:lineRule="auto"/>
+      </w:pPr>
+    </w:p>
+    <w:p>
+      <w:pPr>
+        <w:pStyle w:val="BodyText"/>
+        <w:spacing w:line="240" w:lineRule="auto"/>
+      </w:pPr>
+      <w:r>
+        <w:br w:type="page"/>
+      </w:r>
+      <w:r>
+        <w:rPr>
+          <w:b/>
+          <w:bCs/>
+        </w:rPr>
+        <w:lastRenderedPageBreak/>
+        <w:t>Figure 9:</w:t>
+      </w:r>
+      <w:r>
+        <w:t xml:space="preserve"> Multilayer Perceptron (MLP) Model</w:t>
+      </w:r>
+    </w:p>
+    <w:p>
+      <w:pPr>
+        <w:pStyle w:val="BodyText"/>
+        <w:tabs>
+          <w:tab w:val="clear" w:pos="288"/>
+        </w:tabs>
+        <w:spacing w:line="240" w:lineRule="auto"/>
+        <w:ind w:firstLine="0"/>
+        <w:jc w:val="center"/>
+      </w:pPr>
+      <w:r>
+        <w:drawing>
+          <wp:inline distT="0" distB="0" distL="0" distR="0" wp14:anchorId="14E157EE" wp14:editId="5F234C84">
+            <wp:extent cx="2185229" cy="2147455"/>
+            <wp:effectExtent l="0" t="0" r="0" b="0"/>
+            <wp:docPr id="10" name="Picture 10" descr="A black rectangle with a black background&#10;&#10;Description automatically generated with low confidence">
+              <a:extLst xmlns:a="http://schemas.openxmlformats.org/drawingml/2006/main">
+                <a:ext uri="{FF2B5EF4-FFF2-40B4-BE49-F238E27FC236}">
+                  <a16:creationId xmlns:a16="http://schemas.microsoft.com/office/drawing/2014/main" id="{1B9C3BAA-2C8E-D126-F73E-07301F9B68DA}"/>
+                </a:ext>
+              </a:extLst>
+            </wp:docPr>
+            <wp:cNvGraphicFramePr/>
+            <a:graphic xmlns:a="http://schemas.openxmlformats.org/drawingml/2006/main">
+              <a:graphicData uri="http://schemas.openxmlformats.org/drawingml/2006/picture">
+                <pic:pic xmlns:pic="http://schemas.openxmlformats.org/drawingml/2006/picture">
+                  <pic:nvPicPr>
+                    <pic:cNvPr id="10" name="Picture 10" descr="A black rectangle with a black background&#10;&#10;Description automatically generated with low confidence">
+                      <a:extLst>
+                        <a:ext uri="{FF2B5EF4-FFF2-40B4-BE49-F238E27FC236}">
+                          <a16:creationId xmlns:a16="http://schemas.microsoft.com/office/drawing/2014/main" id="{1B9C3BAA-2C8E-D126-F73E-07301F9B68DA}"/>
+                        </a:ext>
+                      </a:extLst>
+                    </pic:cNvPr>
+                    <pic:cNvPicPr preferRelativeResize="0"/>
+                  </pic:nvPicPr>
+                  <pic:blipFill>
+                    <a:blip r:embed="rId22">
+                      <a:alphaModFix/>
+                    </a:blip>
+                    <a:stretch>
+                      <a:fillRect/>
+                    </a:stretch>
+                  </pic:blipFill>
+                  <pic:spPr>
+                    <a:xfrm>
+                      <a:off x="0" y="0"/>
+                      <a:ext cx="2204988" cy="2166873"/>
+                    </a:xfrm>
+                    <a:prstGeom prst="rect">
+                      <a:avLst/>
+                    </a:prstGeom>
+                    <a:noFill/>
+                    <a:ln>
+                      <a:noFill/>
+                    </a:ln>
+                  </pic:spPr>
+                </pic:pic>
+              </a:graphicData>
+            </a:graphic>
+          </wp:inline>
+        </w:drawing>
+      </w:r>
+    </w:p>
+    <w:p>
+      <w:pPr>
+        <w:pStyle w:val="BodyText"/>
+        <w:spacing w:line="240" w:lineRule="auto"/>
+      </w:pPr>
+    </w:p>
+    <w:p>
+      <w:pPr>
+        <w:pStyle w:val="BodyText"/>
+        <w:spacing w:line="240" w:lineRule="auto"/>
+      </w:pPr>
+      <w:r>
+        <w:rPr>
+          <w:b/>
+          <w:bCs/>
+        </w:rPr>
+        <w:t xml:space="preserve">Figure </w:t>
+      </w:r>
+      <w:r>
+        <w:rPr>
+          <w:b/>
+          <w:bCs/>
+        </w:rPr>
+        <w:t>10</w:t>
+      </w:r>
+      <w:r>
+        <w:rPr>
+          <w:b/>
+          <w:bCs/>
+        </w:rPr>
+        <w:t>:</w:t>
+      </w:r>
+      <w:r>
+        <w:t xml:space="preserve"> </w:t>
+      </w:r>
+      <w:r>
+        <w:t>Stacked Model</w:t>
+      </w:r>
     </w:p>
     <w:p>
       <w:pPr>
         <w:pStyle w:val="BodyText"/>
         <w:spacing w:line="240" w:lineRule="auto"/>
         <w:jc w:val="center"/>
+      </w:pPr>
+      <w:r>
+        <w:drawing>
+          <wp:inline distT="0" distB="0" distL="0" distR="0" wp14:anchorId="41112AC2" wp14:editId="6E048E74">
+            <wp:extent cx="2188515" cy="1503218"/>
+            <wp:effectExtent l="0" t="0" r="0" b="0"/>
+            <wp:docPr id="13" name="Picture 13" descr="Shape&#10;&#10;Description automatically generated with medium confidence">
+              <a:extLst xmlns:a="http://schemas.openxmlformats.org/drawingml/2006/main">
+                <a:ext uri="{FF2B5EF4-FFF2-40B4-BE49-F238E27FC236}">
+                  <a16:creationId xmlns:a16="http://schemas.microsoft.com/office/drawing/2014/main" id="{A0A03FB2-3CD3-560B-247D-DB924F4FD51A}"/>
+                </a:ext>
+              </a:extLst>
+            </wp:docPr>
+            <wp:cNvGraphicFramePr/>
+            <a:graphic xmlns:a="http://schemas.openxmlformats.org/drawingml/2006/main">
+              <a:graphicData uri="http://schemas.openxmlformats.org/drawingml/2006/picture">
+                <pic:pic xmlns:pic="http://schemas.openxmlformats.org/drawingml/2006/picture">
+                  <pic:nvPicPr>
+                    <pic:cNvPr id="13" name="Picture 13" descr="Shape&#10;&#10;Description automatically generated with medium confidence">
+                      <a:extLst>
+                        <a:ext uri="{FF2B5EF4-FFF2-40B4-BE49-F238E27FC236}">
+                          <a16:creationId xmlns:a16="http://schemas.microsoft.com/office/drawing/2014/main" id="{A0A03FB2-3CD3-560B-247D-DB924F4FD51A}"/>
+                        </a:ext>
+                      </a:extLst>
+                    </pic:cNvPr>
+                    <pic:cNvPicPr preferRelativeResize="0"/>
+                  </pic:nvPicPr>
+                  <pic:blipFill>
+                    <a:blip r:embed="rId23">
+                      <a:alphaModFix/>
+                    </a:blip>
+                    <a:stretch>
+                      <a:fillRect/>
+                    </a:stretch>
+                  </pic:blipFill>
+                  <pic:spPr>
+                    <a:xfrm>
+                      <a:off x="0" y="0"/>
+                      <a:ext cx="2245920" cy="1542648"/>
+                    </a:xfrm>
+                    <a:prstGeom prst="rect">
+                      <a:avLst/>
+                    </a:prstGeom>
+                    <a:noFill/>
+                    <a:ln>
+                      <a:noFill/>
+                    </a:ln>
+                  </pic:spPr>
+                </pic:pic>
+              </a:graphicData>
+            </a:graphic>
+          </wp:inline>
+        </w:drawing>
+      </w:r>
+    </w:p>
+    <w:p>
+      <w:pPr>
+        <w:pStyle w:val="BodyText"/>
+        <w:spacing w:line="240" w:lineRule="auto"/>
+      </w:pPr>
+      <w:r>
+        <w:rPr>
+          <w:b/>
+          <w:bCs/>
+        </w:rPr>
+        <w:t xml:space="preserve">Figure </w:t>
+      </w:r>
+      <w:r>
+        <w:rPr>
+          <w:b/>
+          <w:bCs/>
+        </w:rPr>
+        <w:t>11</w:t>
+      </w:r>
+      <w:r>
+        <w:rPr>
+          <w:b/>
+          <w:bCs/>
+        </w:rPr>
+        <w:t>:</w:t>
+      </w:r>
+      <w:r>
+        <w:t xml:space="preserve"> </w:t>
+      </w:r>
+      <w:r>
+        <w:t>Summary Table</w:t>
+      </w:r>
+    </w:p>
+    <w:p>
+      <w:pPr>
+        <w:pStyle w:val="BodyText"/>
+        <w:spacing w:line="240" w:lineRule="auto"/>
+        <w:jc w:val="center"/>
+      </w:pPr>
+      <w:r>
+        <w:drawing>
+          <wp:inline distT="0" distB="0" distL="0" distR="0" wp14:anchorId="35342498" wp14:editId="709F15A8">
+            <wp:extent cx="2926529" cy="1600200"/>
+            <wp:effectExtent l="0" t="0" r="0" b="0"/>
+            <wp:docPr id="14" name="Picture 14" descr="Table&#10;&#10;Description automatically generated">
+              <a:extLst xmlns:a="http://schemas.openxmlformats.org/drawingml/2006/main">
+                <a:ext uri="{FF2B5EF4-FFF2-40B4-BE49-F238E27FC236}">
+                  <a16:creationId xmlns:a16="http://schemas.microsoft.com/office/drawing/2014/main" id="{C4DF3F8A-F5DE-70CA-884E-B8CB6357191C}"/>
+                </a:ext>
+              </a:extLst>
+            </wp:docPr>
+            <wp:cNvGraphicFramePr/>
+            <a:graphic xmlns:a="http://schemas.openxmlformats.org/drawingml/2006/main">
+              <a:graphicData uri="http://schemas.openxmlformats.org/drawingml/2006/picture">
+                <pic:pic xmlns:pic="http://schemas.openxmlformats.org/drawingml/2006/picture">
+                  <pic:nvPicPr>
+                    <pic:cNvPr id="14" name="Picture 14" descr="Table&#10;&#10;Description automatically generated">
+                      <a:extLst>
+                        <a:ext uri="{FF2B5EF4-FFF2-40B4-BE49-F238E27FC236}">
+                          <a16:creationId xmlns:a16="http://schemas.microsoft.com/office/drawing/2014/main" id="{C4DF3F8A-F5DE-70CA-884E-B8CB6357191C}"/>
+                        </a:ext>
+                      </a:extLst>
+                    </pic:cNvPr>
+                    <pic:cNvPicPr preferRelativeResize="0"/>
+                  </pic:nvPicPr>
+                  <pic:blipFill>
+                    <a:blip r:embed="rId24">
+                      <a:alphaModFix/>
+                    </a:blip>
+                    <a:stretch>
+                      <a:fillRect/>
+                    </a:stretch>
+                  </pic:blipFill>
+                  <pic:spPr>
+                    <a:xfrm>
+                      <a:off x="0" y="0"/>
+                      <a:ext cx="2945545" cy="1610598"/>
+                    </a:xfrm>
+                    <a:prstGeom prst="rect">
+                      <a:avLst/>
+                    </a:prstGeom>
+                    <a:noFill/>
+                    <a:ln>
+                      <a:noFill/>
+                    </a:ln>
+                  </pic:spPr>
+                </pic:pic>
+              </a:graphicData>
+            </a:graphic>
+          </wp:inline>
+        </w:drawing>
+      </w:r>
+    </w:p>
+    <w:p>
+      <w:pPr>
+        <w:pStyle w:val="BodyText"/>
+        <w:spacing w:line="240" w:lineRule="auto"/>
+      </w:pPr>
+    </w:p>
+    <w:p>
+      <w:pPr>
+        <w:pStyle w:val="BodyText"/>
+        <w:spacing w:line="240" w:lineRule="auto"/>
+        <w:jc w:val="center"/>
         <w:rPr>
           <w:rFonts w:eastAsia="SimSun"/>
           <w:spacing w:val="0"/>
@@ -7295,9 +8221,7 @@
     <w:p>
       <w:pPr>
         <w:pStyle w:val="BodyText"/>
-        <w:rPr>
-          <w:spacing w:val="0"/>
-        </w:rPr>
+        <w:spacing w:line="240" w:lineRule="auto"/>
       </w:pPr>
     </w:p>
     <w:p>
@@ -7409,14 +8333,7 @@
         <w:rPr>
           <w:spacing w:val="0"/>
         </w:rPr>
-        <w:t xml:space="preserve">We believe using a convoluted neural network model with transfer learning from regular season data might be a better approach. The brier score metric was new for us, fully </w:t>
-      </w:r>
-      <w:r>
-        <w:rPr>
-          <w:spacing w:val="0"/>
-        </w:rPr>
-        <w:lastRenderedPageBreak/>
-        <w:t>understanding this metric and using this metric to optimize model may also prove to be a smarter tactic.</w:t>
+        <w:t>We believe using a convoluted neural network model with transfer learning from regular season data might be a better approach. The brier score metric was new for us, fully understanding this metric and using this metric to optimize model may also prove to be a smarter tactic.</w:t>
       </w:r>
     </w:p>
     <w:p>
@@ -9643,7 +10560,6 @@
   <w:style w:type="character" w:default="1" w:styleId="DefaultParagraphFont">
     <w:name w:val="Default Paragraph Font"/>
     <w:uiPriority w:val="1"/>
-    <w:semiHidden/>
     <w:unhideWhenUsed/>
   </w:style>
   <w:style w:type="table" w:default="1" w:styleId="TableNormal">

</xml_diff>